<commit_message>
06/16/2021 v1.6 fix report doc error, add empty barcode error catch
</commit_message>
<xml_diff>
--- a/Final_Report/14872B00.docx
+++ b/Final_Report/14872B00.docx
@@ -69,7 +69,7 @@
         <w:t xml:space="preserve"> Report Date: </w:t>
       </w:r>
       <w:r>
-        <w:t>2021-04-02</w:t>
+        <w:t>2021-06-16</w:t>
       </w:r>
     </w:p>
     <w:p>
@@ -1309,7 +1309,7 @@
           <w:sz w:val="20"/>
           <w:szCs w:val="20"/>
         </w:rPr>
-        <w:t>2021-04-02</w:t>
+        <w:t>2021-06-16</w:t>
       </w:r>
     </w:p>
     <w:p>
@@ -3402,7 +3402,7 @@
           <w:sz w:val="20"/>
           <w:szCs w:val="20"/>
         </w:rPr>
-        <w:t>2021-04-02</w:t>
+        <w:t>2021-06-16</w:t>
       </w:r>
     </w:p>
     <w:p>

</xml_diff>